<commit_message>
main.py: Add section for header placement
</commit_message>
<xml_diff>
--- a/demo.docx
+++ b/demo.docx
@@ -28,14 +28,6 @@
           <w:i/>
         </w:rPr>
         <w:t>italic</w:t>
-      </w:r>
-    </w:p>
-    <w:p>
-      <w:pPr>
-        <w:pStyle w:val="Title"/>
-      </w:pPr>
-      <w:r>
-        <w:t>Heading, level 1</w:t>
       </w:r>
     </w:p>
     <w:p>

</xml_diff>

<commit_message>
main.py: Add header title via section object
</commit_message>
<xml_diff>
--- a/demo.docx
+++ b/demo.docx
@@ -2,14 +2,6 @@
 <file path=word/document.xml><?xml version="1.0" encoding="utf-8"?>
 <w:document xmlns:wpc="http://schemas.microsoft.com/office/word/2010/wordprocessingCanvas" xmlns:mo="http://schemas.microsoft.com/office/mac/office/2008/main" xmlns:mc="http://schemas.openxmlformats.org/markup-compatibility/2006" xmlns:mv="urn:schemas-microsoft-com:mac:vml" xmlns:o="urn:schemas-microsoft-com:office:office" xmlns:r="http://schemas.openxmlformats.org/officeDocument/2006/relationships" xmlns:m="http://schemas.openxmlformats.org/officeDocument/2006/math" xmlns:v="urn:schemas-microsoft-com:vml" xmlns:wp14="http://schemas.microsoft.com/office/word/2010/wordprocessingDrawing" xmlns:wp="http://schemas.openxmlformats.org/drawingml/2006/wordprocessingDrawing" xmlns:w10="urn:schemas-microsoft-com:office:word" xmlns:w="http://schemas.openxmlformats.org/wordprocessingml/2006/main" xmlns:w14="http://schemas.microsoft.com/office/word/2010/wordml" xmlns:wpg="http://schemas.microsoft.com/office/word/2010/wordprocessingGroup" xmlns:wpi="http://schemas.microsoft.com/office/word/2010/wordprocessingInk" xmlns:wne="http://schemas.microsoft.com/office/word/2006/wordml" xmlns:wps="http://schemas.microsoft.com/office/word/2010/wordprocessingShape" mc:Ignorable="w14 wp14">
   <w:body>
-    <w:p>
-      <w:pPr>
-        <w:pStyle w:val="Title"/>
-      </w:pPr>
-      <w:r>
-        <w:t>Madison County GIS Office</w:t>
-      </w:r>
-    </w:p>
     <w:p>
       <w:r>
         <w:t>Lorem ipsum</w:t>
@@ -36,6 +28,7 @@
       </w:r>
     </w:p>
     <w:sectPr>
+      <w:headerReference w:type="default" r:id="rId9"/>
       <w:pgSz w:w="12240" w:h="15840"/>
       <w:pgMar w:top="1440" w:right="1800" w:bottom="1440" w:left="1800" w:header="720" w:footer="720" w:gutter="0"/>
       <w:cols w:space="720"/>
@@ -43,6 +36,19 @@
     </w:sectPr>
   </w:body>
 </w:document>
+</file>
+
+<file path=word/header1.xml><?xml version="1.0" encoding="utf-8"?>
+<w:hdr xmlns:m="http://schemas.openxmlformats.org/officeDocument/2006/math" xmlns:mc="http://schemas.openxmlformats.org/markup-compatibility/2006" xmlns:mo="http://schemas.microsoft.com/office/mac/office/2008/main" xmlns:mv="urn:schemas-microsoft-com:mac:vml" xmlns:o="urn:schemas-microsoft-com:office:office" xmlns:r="http://schemas.openxmlformats.org/officeDocument/2006/relationships" xmlns:v="urn:schemas-microsoft-com:vml" xmlns:w10="urn:schemas-microsoft-com:office:word" xmlns:w14="http://schemas.microsoft.com/office/word/2010/wordml" xmlns:w="http://schemas.openxmlformats.org/wordprocessingml/2006/main" xmlns:wne="http://schemas.microsoft.com/office/word/2006/wordml" xmlns:wp14="http://schemas.microsoft.com/office/word/2010/wordprocessingDrawing" xmlns:wp="http://schemas.openxmlformats.org/drawingml/2006/wordprocessingDrawing" xmlns:wpc="http://schemas.microsoft.com/office/word/2010/wordprocessingCanvas" xmlns:wpg="http://schemas.microsoft.com/office/word/2010/wordprocessingGroup" xmlns:wpi="http://schemas.microsoft.com/office/word/2010/wordprocessingInk" xmlns:wps="http://schemas.microsoft.com/office/word/2010/wordprocessingShape" mc:Ignorable="w14 wp14">
+  <w:p>
+    <w:pPr>
+      <w:pStyle w:val="Header"/>
+    </w:pPr>
+    <w:r>
+      <w:t>Madison County GIS Office</w:t>
+    </w:r>
+  </w:p>
+</w:hdr>
 </file>
 
 <file path=word/numbering.xml><?xml version="1.0" encoding="utf-8"?>

</xml_diff>